<commit_message>
Updated Results section by adding confusion matrix diagrams
</commit_message>
<xml_diff>
--- a/Documents/Results.docx
+++ b/Documents/Results.docx
@@ -150,15 +150,16 @@
       <w:r>
         <w:rPr>
           <w:rFonts w:asciiTheme="majorBidi" w:hAnsiTheme="majorBidi" w:cstheme="majorBidi"/>
+          <w:noProof/>
           <w:sz w:val="24"/>
           <w:szCs w:val="24"/>
         </w:rPr>
         <w:lastRenderedPageBreak/>
         <w:drawing>
-          <wp:inline distT="0" distB="0" distL="0" distR="0" wp14:anchorId="3C20B3CD" wp14:editId="4D9E9650">
-            <wp:extent cx="3757563" cy="2492597"/>
+          <wp:inline distT="0" distB="0" distL="0" distR="0" wp14:anchorId="52A8006B" wp14:editId="5295F192">
+            <wp:extent cx="5943600" cy="5384165"/>
             <wp:effectExtent l="0" t="0" r="0" b="0"/>
-            <wp:docPr id="7" name="image4.jpeg"/>
+            <wp:docPr id="1504658636" name="Picture 1"/>
             <wp:cNvGraphicFramePr>
               <a:graphicFrameLocks xmlns:a="http://schemas.openxmlformats.org/drawingml/2006/main" noChangeAspect="1"/>
             </wp:cNvGraphicFramePr>
@@ -166,11 +167,17 @@
               <a:graphicData uri="http://schemas.openxmlformats.org/drawingml/2006/picture">
                 <pic:pic xmlns:pic="http://schemas.openxmlformats.org/drawingml/2006/picture">
                   <pic:nvPicPr>
-                    <pic:cNvPr id="8" name="image4.jpeg"/>
+                    <pic:cNvPr id="1504658636" name="Picture 1504658636"/>
                     <pic:cNvPicPr/>
                   </pic:nvPicPr>
                   <pic:blipFill>
-                    <a:blip r:embed="rId4" cstate="print"/>
+                    <a:blip r:embed="rId4">
+                      <a:extLst>
+                        <a:ext uri="{28A0092B-C50C-407E-A947-70E740481C1C}">
+                          <a14:useLocalDpi xmlns:a14="http://schemas.microsoft.com/office/drawing/2010/main" val="0"/>
+                        </a:ext>
+                      </a:extLst>
+                    </a:blip>
                     <a:stretch>
                       <a:fillRect/>
                     </a:stretch>
@@ -178,7 +185,7 @@
                   <pic:spPr>
                     <a:xfrm>
                       <a:off x="0" y="0"/>
-                      <a:ext cx="3757563" cy="2492597"/>
+                      <a:ext cx="5943600" cy="5384165"/>
                     </a:xfrm>
                     <a:prstGeom prst="rect">
                       <a:avLst/>
@@ -193,7 +200,7 @@
     </w:p>
     <w:p>
       <w:pPr>
-        <w:jc w:val="both"/>
+        <w:jc w:val="center"/>
         <w:rPr>
           <w:rFonts w:asciiTheme="majorBidi" w:hAnsiTheme="majorBidi" w:cstheme="majorBidi"/>
           <w:sz w:val="24"/>
@@ -273,6 +280,7 @@
           <w:sz w:val="24"/>
           <w:szCs w:val="24"/>
         </w:rPr>
+        <w:lastRenderedPageBreak/>
         <w:t xml:space="preserve">Experiment 2: Text with Emoji Model Using BERT </w:t>
       </w:r>
       <w:r>
@@ -320,20 +328,30 @@
           <w:sz w:val="24"/>
           <w:szCs w:val="24"/>
         </w:rPr>
-        <w:lastRenderedPageBreak/>
+        <w:t>This augmented approach yielded an impressive accuracy of 89.0% on the test dataset, with a matching F1 score of 0.90 and precision rate. The breakdown of performance across different review categories further underscored the value of including emojis: efficacy reviews saw a high accuracy and precision of 89.0%, satisfaction reviews were at 82.3%, uncertain reviews at 76.8%, dissatisfaction reviews at 78.7%, and side effects reviews, which typically pose a greater challenge, reached 71.2% accuracy.</w:t>
+      </w:r>
+    </w:p>
+    <w:p>
+      <w:pPr>
+        <w:jc w:val="center"/>
+        <w:rPr>
+          <w:rFonts w:asciiTheme="majorBidi" w:hAnsiTheme="majorBidi" w:cstheme="majorBidi"/>
+          <w:sz w:val="24"/>
+          <w:szCs w:val="24"/>
+        </w:rPr>
+      </w:pPr>
+      <w:r>
+        <w:rPr>
+          <w:rFonts w:asciiTheme="majorBidi" w:hAnsiTheme="majorBidi" w:cstheme="majorBidi"/>
+          <w:noProof/>
+          <w:sz w:val="24"/>
+          <w:szCs w:val="24"/>
+        </w:rPr>
         <w:drawing>
-          <wp:anchor distT="0" distB="0" distL="0" distR="0" simplePos="0" relativeHeight="251659264" behindDoc="0" locked="0" layoutInCell="1" allowOverlap="1" wp14:anchorId="57F968E8" wp14:editId="163A7110">
-            <wp:simplePos x="0" y="0"/>
-            <wp:positionH relativeFrom="margin">
-              <wp:posOffset>703521</wp:posOffset>
-            </wp:positionH>
-            <wp:positionV relativeFrom="paragraph">
-              <wp:posOffset>1265069</wp:posOffset>
-            </wp:positionV>
-            <wp:extent cx="3960944" cy="2435352"/>
-            <wp:effectExtent l="0" t="0" r="1905" b="3175"/>
-            <wp:wrapTopAndBottom/>
-            <wp:docPr id="9" name="image5.jpeg"/>
+          <wp:inline distT="0" distB="0" distL="0" distR="0" wp14:anchorId="494357AE" wp14:editId="634AA59C">
+            <wp:extent cx="5422222" cy="5079365"/>
+            <wp:effectExtent l="0" t="0" r="0" b="0"/>
+            <wp:docPr id="1878463172" name="Picture 2"/>
             <wp:cNvGraphicFramePr>
               <a:graphicFrameLocks xmlns:a="http://schemas.openxmlformats.org/drawingml/2006/main" noChangeAspect="1"/>
             </wp:cNvGraphicFramePr>
@@ -341,11 +359,17 @@
               <a:graphicData uri="http://schemas.openxmlformats.org/drawingml/2006/picture">
                 <pic:pic xmlns:pic="http://schemas.openxmlformats.org/drawingml/2006/picture">
                   <pic:nvPicPr>
-                    <pic:cNvPr id="10" name="image5.jpeg"/>
+                    <pic:cNvPr id="1878463172" name="Picture 1878463172"/>
                     <pic:cNvPicPr/>
                   </pic:nvPicPr>
                   <pic:blipFill>
-                    <a:blip r:embed="rId5" cstate="print"/>
+                    <a:blip r:embed="rId5">
+                      <a:extLst>
+                        <a:ext uri="{28A0092B-C50C-407E-A947-70E740481C1C}">
+                          <a14:useLocalDpi xmlns:a14="http://schemas.microsoft.com/office/drawing/2010/main" val="0"/>
+                        </a:ext>
+                      </a:extLst>
+                    </a:blip>
                     <a:stretch>
                       <a:fillRect/>
                     </a:stretch>
@@ -353,7 +377,7 @@
                   <pic:spPr>
                     <a:xfrm>
                       <a:off x="0" y="0"/>
-                      <a:ext cx="3960944" cy="2435352"/>
+                      <a:ext cx="5422222" cy="5079365"/>
                     </a:xfrm>
                     <a:prstGeom prst="rect">
                       <a:avLst/>
@@ -362,31 +386,13 @@
                 </pic:pic>
               </a:graphicData>
             </a:graphic>
-          </wp:anchor>
+          </wp:inline>
         </w:drawing>
       </w:r>
-      <w:r>
-        <w:rPr>
-          <w:rFonts w:asciiTheme="majorBidi" w:hAnsiTheme="majorBidi" w:cstheme="majorBidi"/>
-          <w:sz w:val="24"/>
-          <w:szCs w:val="24"/>
-        </w:rPr>
-        <w:t>This augmented approach yielded an impressive accuracy of 89.0% on the test dataset, with a matching F1 score of 0.90 and precision rate. The breakdown of performance across different review categories further underscored the value of including emojis: efficacy reviews saw a high accuracy and precision of 89.0%, satisfaction reviews were at 82.3%, uncertain reviews at 76.8%, dissatisfaction reviews at 78.7%, and side effects reviews, which typically pose a greater challenge, reached 71.2% accuracy.</w:t>
-      </w:r>
-    </w:p>
-    <w:p>
-      <w:pPr>
-        <w:jc w:val="both"/>
-        <w:rPr>
-          <w:rFonts w:asciiTheme="majorBidi" w:hAnsiTheme="majorBidi" w:cstheme="majorBidi"/>
-          <w:sz w:val="24"/>
-          <w:szCs w:val="24"/>
-        </w:rPr>
-      </w:pPr>
-    </w:p>
-    <w:p>
-      <w:pPr>
-        <w:jc w:val="both"/>
+    </w:p>
+    <w:p>
+      <w:pPr>
+        <w:jc w:val="center"/>
         <w:rPr>
           <w:rFonts w:asciiTheme="majorBidi" w:hAnsiTheme="majorBidi" w:cstheme="majorBidi"/>
           <w:sz w:val="24"/>
@@ -426,6 +432,7 @@
           <w:sz w:val="24"/>
           <w:szCs w:val="24"/>
         </w:rPr>
+        <w:lastRenderedPageBreak/>
         <w:t>These results are visually summarized in Fig. 2, where the confusion matrix provides a detailed representation of the model's classification capabilities, illustrating the correct and incorrect classifications across the sentiment categories.</w:t>
       </w:r>
     </w:p>
@@ -524,20 +531,31 @@
           <w:sz w:val="24"/>
           <w:szCs w:val="24"/>
         </w:rPr>
+        <w:t>In the third and most comprehensive experiment, the multi-feature model that integrates review text, emojis, star ratings, and total votes demonstrated remarkable effectiveness in sentiment analysis of Amazon product reviews, setting new benchmarks in performance metrics. This advanced model, designed to capture a wide array of sentiment indicators, achieved an impressive accuracy of 92.5%, an F1 score of 0.93, and an overall precision of 0.88. The performance was particularly notable across different review types, with efficacy reviews achieving a precision of 95.3%, satisfaction reviews at 93.3%, uncertain reviews at 91.8%, dissatisfaction reviews at 88.3%, and side effects reviews at 85.4%.</w:t>
+      </w:r>
+    </w:p>
+    <w:p>
+      <w:pPr>
+        <w:jc w:val="both"/>
+        <w:rPr>
+          <w:rFonts w:asciiTheme="majorBidi" w:hAnsiTheme="majorBidi" w:cstheme="majorBidi"/>
+          <w:sz w:val="24"/>
+          <w:szCs w:val="24"/>
+        </w:rPr>
+      </w:pPr>
+      <w:r>
+        <w:rPr>
+          <w:rFonts w:asciiTheme="majorBidi" w:hAnsiTheme="majorBidi" w:cstheme="majorBidi"/>
+          <w:noProof/>
+          <w:sz w:val="24"/>
+          <w:szCs w:val="24"/>
+        </w:rPr>
         <w:lastRenderedPageBreak/>
         <w:drawing>
-          <wp:anchor distT="0" distB="0" distL="0" distR="0" simplePos="0" relativeHeight="251660288" behindDoc="0" locked="0" layoutInCell="1" allowOverlap="1" wp14:anchorId="5B10320D" wp14:editId="175D0241">
-            <wp:simplePos x="0" y="0"/>
-            <wp:positionH relativeFrom="margin">
-              <wp:posOffset>910590</wp:posOffset>
-            </wp:positionH>
-            <wp:positionV relativeFrom="paragraph">
-              <wp:posOffset>1632880</wp:posOffset>
-            </wp:positionV>
-            <wp:extent cx="4123215" cy="2855785"/>
-            <wp:effectExtent l="0" t="0" r="0" b="1905"/>
-            <wp:wrapTopAndBottom/>
-            <wp:docPr id="11" name="image6.jpeg"/>
+          <wp:inline distT="0" distB="0" distL="0" distR="0" wp14:anchorId="1782999B" wp14:editId="5CACA372">
+            <wp:extent cx="5614427" cy="5010922"/>
+            <wp:effectExtent l="0" t="0" r="5715" b="0"/>
+            <wp:docPr id="2043988804" name="Picture 3"/>
             <wp:cNvGraphicFramePr>
               <a:graphicFrameLocks xmlns:a="http://schemas.openxmlformats.org/drawingml/2006/main" noChangeAspect="1"/>
             </wp:cNvGraphicFramePr>
@@ -545,11 +563,17 @@
               <a:graphicData uri="http://schemas.openxmlformats.org/drawingml/2006/picture">
                 <pic:pic xmlns:pic="http://schemas.openxmlformats.org/drawingml/2006/picture">
                   <pic:nvPicPr>
-                    <pic:cNvPr id="12" name="image6.jpeg"/>
+                    <pic:cNvPr id="2043988804" name="Picture 2043988804"/>
                     <pic:cNvPicPr/>
                   </pic:nvPicPr>
                   <pic:blipFill>
-                    <a:blip r:embed="rId6" cstate="print"/>
+                    <a:blip r:embed="rId6">
+                      <a:extLst>
+                        <a:ext uri="{28A0092B-C50C-407E-A947-70E740481C1C}">
+                          <a14:useLocalDpi xmlns:a14="http://schemas.microsoft.com/office/drawing/2010/main" val="0"/>
+                        </a:ext>
+                      </a:extLst>
+                    </a:blip>
                     <a:stretch>
                       <a:fillRect/>
                     </a:stretch>
@@ -557,7 +581,7 @@
                   <pic:spPr>
                     <a:xfrm>
                       <a:off x="0" y="0"/>
-                      <a:ext cx="4123215" cy="2855785"/>
+                      <a:ext cx="5614427" cy="5010922"/>
                     </a:xfrm>
                     <a:prstGeom prst="rect">
                       <a:avLst/>
@@ -566,21 +590,13 @@
                 </pic:pic>
               </a:graphicData>
             </a:graphic>
-          </wp:anchor>
+          </wp:inline>
         </w:drawing>
       </w:r>
-      <w:r>
-        <w:rPr>
-          <w:rFonts w:asciiTheme="majorBidi" w:hAnsiTheme="majorBidi" w:cstheme="majorBidi"/>
-          <w:sz w:val="24"/>
-          <w:szCs w:val="24"/>
-        </w:rPr>
-        <w:t>In the third and most comprehensive experiment, the multi-feature model that integrates review text, emojis, star ratings, and total votes demonstrated remarkable effectiveness in sentiment analysis of Amazon product reviews, setting new benchmarks in performance metrics. This advanced model, designed to capture a wide array of sentiment indicators, achieved an impressive accuracy of 92.5%, an F1 score of 0.93, and an overall precision of 0.88. The performance was particularly notable across different review types, with efficacy reviews achieving a precision of 95.3%, satisfaction reviews at 93.3%, uncertain reviews at 91.8%, dissatisfaction reviews at 88.3%, and side effects reviews at 85.4%.</w:t>
-      </w:r>
-    </w:p>
-    <w:p>
-      <w:pPr>
-        <w:jc w:val="both"/>
+    </w:p>
+    <w:p>
+      <w:pPr>
+        <w:jc w:val="center"/>
         <w:rPr>
           <w:rFonts w:asciiTheme="majorBidi" w:hAnsiTheme="majorBidi" w:cstheme="majorBidi"/>
           <w:sz w:val="24"/>
@@ -602,7 +618,23 @@
           <w:sz w:val="24"/>
           <w:szCs w:val="24"/>
         </w:rPr>
-        <w:t>Confusion Matrix of EEBERT Model</w:t>
+        <w:t>Confusion Matrix of</w:t>
+      </w:r>
+      <w:r>
+        <w:rPr>
+          <w:rFonts w:asciiTheme="majorBidi" w:hAnsiTheme="majorBidi" w:cstheme="majorBidi"/>
+          <w:sz w:val="24"/>
+          <w:szCs w:val="24"/>
+        </w:rPr>
+        <w:t xml:space="preserve"> Multi</w:t>
+      </w:r>
+      <w:r>
+        <w:rPr>
+          <w:rFonts w:asciiTheme="majorBidi" w:hAnsiTheme="majorBidi" w:cstheme="majorBidi"/>
+          <w:sz w:val="24"/>
+          <w:szCs w:val="24"/>
+        </w:rPr>
+        <w:t xml:space="preserve"> Model</w:t>
       </w:r>
     </w:p>
     <w:p>
@@ -656,25 +688,7 @@
           <w:sz w:val="24"/>
           <w:szCs w:val="24"/>
         </w:rPr>
-        <w:t>To quantify the enhancement brought about by this multi-feature approach, a statistical t-test was conducted to compare the performance of this model against the earlier two configurations. The statistical analysis confirmed that the multi-feature model significantly outperformed the text-only and text-with-emoji models in all evaluation metrics, with a p-value greater than 0.05, indicating a statistically significant difference in performance.</w:t>
-      </w:r>
-    </w:p>
-    <w:p>
-      <w:pPr>
-        <w:jc w:val="both"/>
-        <w:rPr>
-          <w:rFonts w:asciiTheme="majorBidi" w:hAnsiTheme="majorBidi" w:cstheme="majorBidi"/>
-          <w:sz w:val="24"/>
-          <w:szCs w:val="24"/>
-        </w:rPr>
-      </w:pPr>
-      <w:r>
-        <w:rPr>
-          <w:rFonts w:asciiTheme="majorBidi" w:hAnsiTheme="majorBidi" w:cstheme="majorBidi"/>
-          <w:sz w:val="24"/>
-          <w:szCs w:val="24"/>
-        </w:rPr>
-        <w:t xml:space="preserve">These results affirm the hypothesis that a comprehensive sentiment analysis framework, which includes a wide range of expressive features beyond text, can markedly improve the understanding </w:t>
+        <w:t xml:space="preserve">To quantify the enhancement brought about by this multi-feature approach, a statistical t-test was conducted to compare the performance of this model against the earlier two configurations. The statistical analysis confirmed that the multi-feature model significantly outperformed the text-only </w:t>
       </w:r>
       <w:r>
         <w:rPr>
@@ -683,7 +697,25 @@
           <w:szCs w:val="24"/>
         </w:rPr>
         <w:lastRenderedPageBreak/>
-        <w:t>and classification of sentiments in online reviews. The success of this multi-feature model not only advances the field of sentiment analysis in e-commerce but also suggests a promising direction for future research in leveraging diverse data modalities for enhanced natural language processing applications.</w:t>
+        <w:t>and text-with-emoji models in all evaluation metrics, with a p-value greater than 0.05, indicating a statistically significant difference in performance.</w:t>
+      </w:r>
+    </w:p>
+    <w:p>
+      <w:pPr>
+        <w:jc w:val="both"/>
+        <w:rPr>
+          <w:rFonts w:asciiTheme="majorBidi" w:hAnsiTheme="majorBidi" w:cstheme="majorBidi"/>
+          <w:sz w:val="24"/>
+          <w:szCs w:val="24"/>
+        </w:rPr>
+      </w:pPr>
+      <w:r>
+        <w:rPr>
+          <w:rFonts w:asciiTheme="majorBidi" w:hAnsiTheme="majorBidi" w:cstheme="majorBidi"/>
+          <w:sz w:val="24"/>
+          <w:szCs w:val="24"/>
+        </w:rPr>
+        <w:t>These results affirm the hypothesis that a comprehensive sentiment analysis framework, which includes a wide range of expressive features beyond text, can markedly improve the understanding and classification of sentiments in online reviews. The success of this multi-feature model not only advances the field of sentiment analysis in e-commerce but also suggests a promising direction for future research in leveraging diverse data modalities for enhanced natural language processing applications.</w:t>
       </w:r>
     </w:p>
     <w:p>
@@ -1343,25 +1375,7 @@
           <w:sz w:val="24"/>
           <w:szCs w:val="24"/>
         </w:rPr>
-        <w:t>This investigation is among the pioneers to delve into the effects of amalgamating review text with visual elements, star ratings, and total votes on the sentiment analysis of Amazon product reviews. The comprehensive model was rigorously tested on unseen data to gauge its performance, with test accuracy and F1 score serving as the principal metrics for evaluation. The insights derived from this study significantly contribute to the evolution of sentiment analysis in the context of online reviews, showcasing that the inclusion of additional features like visual elements, star ratings, and total votes can markedly enhance the analytical depth and performance of sentiment analysis frameworks.</w:t>
-      </w:r>
-    </w:p>
-    <w:p>
-      <w:pPr>
-        <w:jc w:val="both"/>
-        <w:rPr>
-          <w:rFonts w:asciiTheme="majorBidi" w:hAnsiTheme="majorBidi" w:cstheme="majorBidi"/>
-          <w:sz w:val="24"/>
-          <w:szCs w:val="24"/>
-        </w:rPr>
-      </w:pPr>
-      <w:r>
-        <w:rPr>
-          <w:rFonts w:asciiTheme="majorBidi" w:hAnsiTheme="majorBidi" w:cstheme="majorBidi"/>
-          <w:sz w:val="24"/>
-          <w:szCs w:val="24"/>
-        </w:rPr>
-        <w:t xml:space="preserve">The multi-feature integration model, amalgamating textual content with visual elements, star ratings, and total votes, has set new benchmarks in the sentiment analysis of Amazon product reviews. This model stands to offer businesses invaluable insights into customer feedback, </w:t>
+        <w:t xml:space="preserve">This investigation is among the pioneers to delve into the effects of amalgamating review text with visual elements, star ratings, and total votes on the sentiment analysis of Amazon product reviews. The comprehensive model was rigorously tested on unseen data to gauge its performance, with test accuracy and F1 score serving as the principal metrics for evaluation. The insights derived from this study significantly contribute to the evolution of sentiment analysis in the context of online reviews, showcasing that the inclusion of additional features like visual elements, star </w:t>
       </w:r>
       <w:r>
         <w:rPr>
@@ -1370,7 +1384,25 @@
           <w:szCs w:val="24"/>
         </w:rPr>
         <w:lastRenderedPageBreak/>
-        <w:t>potentially enhancing customer satisfaction and loyalty. The implications of this study extend beyond academic interest, offering tangible strategies for businesses and researchers focused on sentiment analysis. It underscores the importance of a multi-faceted approach to sentiment analysis, presenting an innovative method for sentiment labeling that promises to refine the accuracy and reliability of online review analyses, thereby fostering improved customer experiences and business outcomes.</w:t>
+        <w:t>ratings, and total votes can markedly enhance the analytical depth and performance of sentiment analysis frameworks.</w:t>
+      </w:r>
+    </w:p>
+    <w:p>
+      <w:pPr>
+        <w:jc w:val="both"/>
+        <w:rPr>
+          <w:rFonts w:asciiTheme="majorBidi" w:hAnsiTheme="majorBidi" w:cstheme="majorBidi"/>
+          <w:sz w:val="24"/>
+          <w:szCs w:val="24"/>
+        </w:rPr>
+      </w:pPr>
+      <w:r>
+        <w:rPr>
+          <w:rFonts w:asciiTheme="majorBidi" w:hAnsiTheme="majorBidi" w:cstheme="majorBidi"/>
+          <w:sz w:val="24"/>
+          <w:szCs w:val="24"/>
+        </w:rPr>
+        <w:t>The multi-feature integration model, amalgamating textual content with visual elements, star ratings, and total votes, has set new benchmarks in the sentiment analysis of Amazon product reviews. This model stands to offer businesses invaluable insights into customer feedback, potentially enhancing customer satisfaction and loyalty. The implications of this study extend beyond academic interest, offering tangible strategies for businesses and researchers focused on sentiment analysis. It underscores the importance of a multi-faceted approach to sentiment analysis, presenting an innovative method for sentiment labeling that promises to refine the accuracy and reliability of online review analyses, thereby fostering improved customer experiences and business outcomes.</w:t>
       </w:r>
     </w:p>
     <w:p>
@@ -1940,6 +1972,7 @@
   <w:style w:type="character" w:default="1" w:styleId="DefaultParagraphFont">
     <w:name w:val="Default Paragraph Font"/>
     <w:uiPriority w:val="1"/>
+    <w:semiHidden/>
     <w:unhideWhenUsed/>
   </w:style>
   <w:style w:type="table" w:default="1" w:styleId="TableNormal">

</xml_diff>